<commit_message>
pushing edits to word doc
</commit_message>
<xml_diff>
--- a/presentation/HomeCare_TalkingPoints.docx
+++ b/presentation/HomeCare_TalkingPoints.docx
@@ -12,6 +12,7 @@
           <w:rFonts w:ascii="Helvetica" w:eastAsia="Times New Roman" w:hAnsi="Helvetica" w:cs="Times New Roman"/>
           <w:sz w:val="18"/>
           <w:szCs w:val="18"/>
+          <w:u w:val="single"/>
         </w:rPr>
       </w:pPr>
       <w:r>
@@ -21,10 +22,24 @@
           <w:bCs/>
           <w:sz w:val="18"/>
           <w:szCs w:val="18"/>
-        </w:rPr>
-        <w:t>&lt;</w:t>
-      </w:r>
-      <w:proofErr w:type="spellStart"/>
+          <w:u w:val="single"/>
+        </w:rPr>
+        <w:t>&lt;HomeCare&gt;</w:t>
+      </w:r>
+    </w:p>
+    <w:p>
+      <w:pPr>
+        <w:numPr>
+          <w:ilvl w:val="1"/>
+          <w:numId w:val="1"/>
+        </w:numPr>
+        <w:rPr>
+          <w:rFonts w:ascii="Helvetica" w:eastAsia="Times New Roman" w:hAnsi="Helvetica" w:cs="Times New Roman"/>
+          <w:sz w:val="18"/>
+          <w:szCs w:val="18"/>
+          <w:u w:val="single"/>
+        </w:rPr>
+      </w:pPr>
       <w:r>
         <w:rPr>
           <w:rFonts w:ascii="Helvetica" w:eastAsia="Times New Roman" w:hAnsi="Helvetica" w:cs="Times New Roman"/>
@@ -32,10 +47,131 @@
           <w:bCs/>
           <w:sz w:val="18"/>
           <w:szCs w:val="18"/>
-        </w:rPr>
-        <w:t>HomeCare</w:t>
-      </w:r>
-      <w:proofErr w:type="spellEnd"/>
+          <w:u w:val="single"/>
+        </w:rPr>
+        <w:t>&lt;What is HomeCare?&gt;</w:t>
+      </w:r>
+    </w:p>
+    <w:p>
+      <w:pPr>
+        <w:numPr>
+          <w:ilvl w:val="2"/>
+          <w:numId w:val="1"/>
+        </w:numPr>
+        <w:rPr>
+          <w:rFonts w:ascii="Helvetica" w:eastAsia="Times New Roman" w:hAnsi="Helvetica" w:cs="Times New Roman"/>
+          <w:sz w:val="18"/>
+          <w:szCs w:val="18"/>
+        </w:rPr>
+      </w:pPr>
+      <w:r>
+        <w:rPr>
+          <w:rFonts w:ascii="Helvetica" w:eastAsia="Times New Roman" w:hAnsi="Helvetica" w:cs="Times New Roman"/>
+          <w:sz w:val="18"/>
+          <w:szCs w:val="18"/>
+        </w:rPr>
+        <w:t xml:space="preserve">An app that allows patients to receive an initial assessment of an ankle or knee injury before engaging a health care provider. </w:t>
+      </w:r>
+    </w:p>
+    <w:p>
+      <w:pPr>
+        <w:numPr>
+          <w:ilvl w:val="2"/>
+          <w:numId w:val="1"/>
+        </w:numPr>
+        <w:rPr>
+          <w:rFonts w:ascii="Helvetica" w:eastAsia="Times New Roman" w:hAnsi="Helvetica" w:cs="Times New Roman"/>
+          <w:sz w:val="18"/>
+          <w:szCs w:val="18"/>
+        </w:rPr>
+      </w:pPr>
+      <w:r>
+        <w:rPr>
+          <w:rFonts w:ascii="Helvetica" w:eastAsia="Times New Roman" w:hAnsi="Helvetica" w:cs="Times New Roman"/>
+          <w:sz w:val="18"/>
+          <w:szCs w:val="18"/>
+        </w:rPr>
+        <w:t>Simply indicate wh</w:t>
+      </w:r>
+      <w:r>
+        <w:rPr>
+          <w:rFonts w:ascii="Helvetica" w:eastAsia="Times New Roman" w:hAnsi="Helvetica" w:cs="Times New Roman"/>
+          <w:sz w:val="18"/>
+          <w:szCs w:val="18"/>
+        </w:rPr>
+        <w:t>ere you are experiencing pain.</w:t>
+      </w:r>
+      <w:r>
+        <w:rPr>
+          <w:rFonts w:ascii="Helvetica" w:eastAsia="Times New Roman" w:hAnsi="Helvetica" w:cs="Times New Roman"/>
+          <w:sz w:val="18"/>
+          <w:szCs w:val="18"/>
+        </w:rPr>
+        <w:br/>
+        <w:t>A</w:t>
+      </w:r>
+      <w:r>
+        <w:rPr>
+          <w:rFonts w:ascii="Helvetica" w:eastAsia="Times New Roman" w:hAnsi="Helvetica" w:cs="Times New Roman"/>
+          <w:sz w:val="18"/>
+          <w:szCs w:val="18"/>
+        </w:rPr>
+        <w:t xml:space="preserve">nswer a few questions and complete relevant movement tasks </w:t>
+      </w:r>
+      <w:r>
+        <w:rPr>
+          <w:rFonts w:ascii="Helvetica" w:eastAsia="Times New Roman" w:hAnsi="Helvetica" w:cs="Times New Roman"/>
+          <w:sz w:val="18"/>
+          <w:szCs w:val="18"/>
+        </w:rPr>
+        <w:t>to explore your condition.</w:t>
+      </w:r>
+      <w:r>
+        <w:rPr>
+          <w:rFonts w:ascii="Helvetica" w:eastAsia="Times New Roman" w:hAnsi="Helvetica" w:cs="Times New Roman"/>
+          <w:sz w:val="18"/>
+          <w:szCs w:val="18"/>
+        </w:rPr>
+        <w:br/>
+        <w:t>Q</w:t>
+      </w:r>
+      <w:r>
+        <w:rPr>
+          <w:rFonts w:ascii="Helvetica" w:eastAsia="Times New Roman" w:hAnsi="Helvetica" w:cs="Times New Roman"/>
+          <w:sz w:val="18"/>
+          <w:szCs w:val="18"/>
+        </w:rPr>
+        <w:t xml:space="preserve">uickly receive an assessment indicating what you may be at risk for. </w:t>
+      </w:r>
+      <w:r>
+        <w:rPr>
+          <w:rFonts w:ascii="Helvetica" w:eastAsia="Times New Roman" w:hAnsi="Helvetica" w:cs="Times New Roman"/>
+          <w:sz w:val="18"/>
+          <w:szCs w:val="18"/>
+        </w:rPr>
+        <w:br/>
+      </w:r>
+      <w:r>
+        <w:rPr>
+          <w:rFonts w:ascii="Helvetica" w:eastAsia="Times New Roman" w:hAnsi="Helvetica" w:cs="Times New Roman"/>
+          <w:sz w:val="18"/>
+          <w:szCs w:val="18"/>
+        </w:rPr>
+        <w:t>If you wish to be directly connected to a healthcare provider, the app connects you to orthopedic specialists within your area. </w:t>
+      </w:r>
+    </w:p>
+    <w:p>
+      <w:pPr>
+        <w:numPr>
+          <w:ilvl w:val="3"/>
+          <w:numId w:val="1"/>
+        </w:numPr>
+        <w:rPr>
+          <w:rFonts w:ascii="Helvetica" w:eastAsia="Times New Roman" w:hAnsi="Helvetica" w:cs="Times New Roman"/>
+          <w:sz w:val="18"/>
+          <w:szCs w:val="18"/>
+        </w:rPr>
+      </w:pPr>
       <w:r>
         <w:rPr>
           <w:rFonts w:ascii="Helvetica" w:eastAsia="Times New Roman" w:hAnsi="Helvetica" w:cs="Times New Roman"/>
@@ -44,7 +180,292 @@
           <w:sz w:val="18"/>
           <w:szCs w:val="18"/>
         </w:rPr>
-        <w:t>&gt;</w:t>
+        <w:t>&lt;</w:t>
+      </w:r>
+      <w:r>
+        <w:rPr>
+          <w:rFonts w:ascii="Helvetica" w:eastAsia="Times New Roman" w:hAnsi="Helvetica" w:cs="Times New Roman"/>
+          <w:b/>
+          <w:bCs/>
+          <w:sz w:val="18"/>
+          <w:szCs w:val="18"/>
+        </w:rPr>
+        <w:t>More Detail: Drop-Down&gt;</w:t>
+      </w:r>
+    </w:p>
+    <w:p>
+      <w:pPr>
+        <w:numPr>
+          <w:ilvl w:val="4"/>
+          <w:numId w:val="1"/>
+        </w:numPr>
+        <w:rPr>
+          <w:rFonts w:ascii="Helvetica" w:eastAsia="Times New Roman" w:hAnsi="Helvetica" w:cs="Times New Roman"/>
+          <w:sz w:val="18"/>
+          <w:szCs w:val="18"/>
+        </w:rPr>
+      </w:pPr>
+      <w:r>
+        <w:rPr>
+          <w:rFonts w:ascii="Helvetica" w:eastAsia="Times New Roman" w:hAnsi="Helvetica" w:cs="Times New Roman"/>
+          <w:sz w:val="18"/>
+          <w:szCs w:val="18"/>
+        </w:rPr>
+        <w:t>User identifies whether they are experiencing knee or ankle pain. </w:t>
+      </w:r>
+    </w:p>
+    <w:p>
+      <w:pPr>
+        <w:numPr>
+          <w:ilvl w:val="4"/>
+          <w:numId w:val="1"/>
+        </w:numPr>
+        <w:rPr>
+          <w:rFonts w:ascii="Helvetica" w:eastAsia="Times New Roman" w:hAnsi="Helvetica" w:cs="Times New Roman"/>
+          <w:sz w:val="18"/>
+          <w:szCs w:val="18"/>
+        </w:rPr>
+      </w:pPr>
+      <w:r>
+        <w:rPr>
+          <w:rFonts w:ascii="Helvetica" w:eastAsia="Times New Roman" w:hAnsi="Helvetica" w:cs="Times New Roman"/>
+          <w:sz w:val="18"/>
+          <w:szCs w:val="18"/>
+        </w:rPr>
+        <w:t xml:space="preserve">By selecting a </w:t>
+      </w:r>
+      <w:r>
+        <w:rPr>
+          <w:rFonts w:ascii="Helvetica" w:eastAsia="Times New Roman" w:hAnsi="Helvetica" w:cs="Times New Roman"/>
+          <w:sz w:val="18"/>
+          <w:szCs w:val="18"/>
+        </w:rPr>
+        <w:t>knee or ankle</w:t>
+      </w:r>
+      <w:r>
+        <w:rPr>
+          <w:rFonts w:ascii="Helvetica" w:eastAsia="Times New Roman" w:hAnsi="Helvetica" w:cs="Times New Roman"/>
+          <w:sz w:val="18"/>
+          <w:szCs w:val="18"/>
+        </w:rPr>
+        <w:t xml:space="preserve">, the individual is prompted to move through a </w:t>
+      </w:r>
+      <w:r>
+        <w:rPr>
+          <w:rFonts w:ascii="Helvetica" w:eastAsia="Times New Roman" w:hAnsi="Helvetica" w:cs="Times New Roman"/>
+          <w:sz w:val="18"/>
+          <w:szCs w:val="18"/>
+        </w:rPr>
+        <w:t>branch o</w:t>
+      </w:r>
+      <w:r>
+        <w:rPr>
+          <w:rFonts w:ascii="Helvetica" w:eastAsia="Times New Roman" w:hAnsi="Helvetica" w:cs="Times New Roman"/>
+          <w:sz w:val="18"/>
+          <w:szCs w:val="18"/>
+        </w:rPr>
+        <w:t>f fixed questions that assess the severity of and nature of the</w:t>
+      </w:r>
+      <w:r>
+        <w:rPr>
+          <w:rFonts w:ascii="Helvetica" w:eastAsia="Times New Roman" w:hAnsi="Helvetica" w:cs="Times New Roman"/>
+          <w:sz w:val="18"/>
+          <w:szCs w:val="18"/>
+        </w:rPr>
+        <w:t xml:space="preserve"> body part’s</w:t>
+      </w:r>
+      <w:r>
+        <w:rPr>
+          <w:rFonts w:ascii="Helvetica" w:eastAsia="Times New Roman" w:hAnsi="Helvetica" w:cs="Times New Roman"/>
+          <w:sz w:val="18"/>
+          <w:szCs w:val="18"/>
+        </w:rPr>
+        <w:t xml:space="preserve"> injury. </w:t>
+      </w:r>
+    </w:p>
+    <w:p>
+      <w:pPr>
+        <w:numPr>
+          <w:ilvl w:val="4"/>
+          <w:numId w:val="1"/>
+        </w:numPr>
+        <w:rPr>
+          <w:rFonts w:ascii="Helvetica" w:eastAsia="Times New Roman" w:hAnsi="Helvetica" w:cs="Times New Roman"/>
+          <w:sz w:val="18"/>
+          <w:szCs w:val="18"/>
+        </w:rPr>
+      </w:pPr>
+      <w:r>
+        <w:rPr>
+          <w:rFonts w:ascii="Helvetica" w:eastAsia="Times New Roman" w:hAnsi="Helvetica" w:cs="Times New Roman"/>
+          <w:sz w:val="18"/>
+          <w:szCs w:val="18"/>
+        </w:rPr>
+        <w:t xml:space="preserve">Visual aids help the </w:t>
+      </w:r>
+      <w:r>
+        <w:rPr>
+          <w:rFonts w:ascii="Helvetica" w:eastAsia="Times New Roman" w:hAnsi="Helvetica" w:cs="Times New Roman"/>
+          <w:sz w:val="18"/>
+          <w:szCs w:val="18"/>
+        </w:rPr>
+        <w:t>user</w:t>
+      </w:r>
+      <w:r>
+        <w:rPr>
+          <w:rFonts w:ascii="Helvetica" w:eastAsia="Times New Roman" w:hAnsi="Helvetica" w:cs="Times New Roman"/>
+          <w:sz w:val="18"/>
+          <w:szCs w:val="18"/>
+        </w:rPr>
+        <w:t xml:space="preserve"> </w:t>
+      </w:r>
+      <w:r>
+        <w:rPr>
+          <w:rFonts w:ascii="Helvetica" w:eastAsia="Times New Roman" w:hAnsi="Helvetica" w:cs="Times New Roman"/>
+          <w:sz w:val="18"/>
+          <w:szCs w:val="18"/>
+        </w:rPr>
+        <w:t>in accurately replicating</w:t>
+      </w:r>
+      <w:r>
+        <w:rPr>
+          <w:rFonts w:ascii="Helvetica" w:eastAsia="Times New Roman" w:hAnsi="Helvetica" w:cs="Times New Roman"/>
+          <w:sz w:val="18"/>
+          <w:szCs w:val="18"/>
+        </w:rPr>
+        <w:t xml:space="preserve"> the specific movement tasks.</w:t>
+      </w:r>
+    </w:p>
+    <w:p>
+      <w:pPr>
+        <w:numPr>
+          <w:ilvl w:val="4"/>
+          <w:numId w:val="1"/>
+        </w:numPr>
+        <w:rPr>
+          <w:rFonts w:ascii="Helvetica" w:eastAsia="Times New Roman" w:hAnsi="Helvetica" w:cs="Times New Roman"/>
+          <w:sz w:val="18"/>
+          <w:szCs w:val="18"/>
+        </w:rPr>
+      </w:pPr>
+      <w:r>
+        <w:rPr>
+          <w:rFonts w:ascii="Helvetica" w:eastAsia="Times New Roman" w:hAnsi="Helvetica" w:cs="Times New Roman"/>
+          <w:sz w:val="18"/>
+          <w:szCs w:val="18"/>
+        </w:rPr>
+        <w:t>Based on the</w:t>
+      </w:r>
+      <w:r>
+        <w:rPr>
+          <w:rFonts w:ascii="Helvetica" w:eastAsia="Times New Roman" w:hAnsi="Helvetica" w:cs="Times New Roman"/>
+          <w:sz w:val="18"/>
+          <w:szCs w:val="18"/>
+        </w:rPr>
+        <w:t xml:space="preserve"> movement tasks and pain assessment questions, certain </w:t>
+      </w:r>
+      <w:r>
+        <w:rPr>
+          <w:rFonts w:ascii="Helvetica" w:eastAsia="Times New Roman" w:hAnsi="Helvetica" w:cs="Times New Roman"/>
+          <w:sz w:val="18"/>
+          <w:szCs w:val="18"/>
+        </w:rPr>
+        <w:t>conditions</w:t>
+      </w:r>
+      <w:r>
+        <w:rPr>
+          <w:rFonts w:ascii="Helvetica" w:eastAsia="Times New Roman" w:hAnsi="Helvetica" w:cs="Times New Roman"/>
+          <w:sz w:val="18"/>
+          <w:szCs w:val="18"/>
+        </w:rPr>
+        <w:t xml:space="preserve"> are emphasized over others based on the statistical correlation between symptoms and confirmed diagnoses.</w:t>
+      </w:r>
+      <w:r>
+        <w:rPr>
+          <w:rFonts w:ascii="Helvetica" w:eastAsia="Times New Roman" w:hAnsi="Helvetica" w:cs="Times New Roman"/>
+          <w:sz w:val="18"/>
+          <w:szCs w:val="18"/>
+        </w:rPr>
+        <w:t> </w:t>
+      </w:r>
+    </w:p>
+    <w:p>
+      <w:pPr>
+        <w:numPr>
+          <w:ilvl w:val="5"/>
+          <w:numId w:val="1"/>
+        </w:numPr>
+        <w:rPr>
+          <w:rFonts w:ascii="Helvetica" w:eastAsia="Times New Roman" w:hAnsi="Helvetica" w:cs="Times New Roman"/>
+          <w:sz w:val="18"/>
+          <w:szCs w:val="18"/>
+        </w:rPr>
+      </w:pPr>
+      <w:r>
+        <w:rPr>
+          <w:rFonts w:ascii="Helvetica" w:eastAsia="Times New Roman" w:hAnsi="Helvetica" w:cs="Times New Roman"/>
+          <w:sz w:val="18"/>
+          <w:szCs w:val="18"/>
+        </w:rPr>
+        <w:t>Swelling may have a more direct correspondence to joint damage; muscle strain may have a more direct correspondence to pressure sensitivity. (Idk just assuming)</w:t>
+      </w:r>
+    </w:p>
+    <w:p>
+      <w:pPr>
+        <w:numPr>
+          <w:ilvl w:val="4"/>
+          <w:numId w:val="1"/>
+        </w:numPr>
+        <w:rPr>
+          <w:rFonts w:ascii="Helvetica" w:eastAsia="Times New Roman" w:hAnsi="Helvetica" w:cs="Times New Roman"/>
+          <w:sz w:val="18"/>
+          <w:szCs w:val="18"/>
+        </w:rPr>
+      </w:pPr>
+      <w:r>
+        <w:rPr>
+          <w:rFonts w:ascii="Helvetica" w:eastAsia="Times New Roman" w:hAnsi="Helvetica" w:cs="Times New Roman"/>
+          <w:sz w:val="18"/>
+          <w:szCs w:val="18"/>
+        </w:rPr>
+        <w:t>The user is</w:t>
+      </w:r>
+      <w:r>
+        <w:rPr>
+          <w:rFonts w:ascii="Helvetica" w:eastAsia="Times New Roman" w:hAnsi="Helvetica" w:cs="Times New Roman"/>
+          <w:sz w:val="18"/>
+          <w:szCs w:val="18"/>
+        </w:rPr>
+        <w:t xml:space="preserve"> presented with </w:t>
+      </w:r>
+      <w:r>
+        <w:rPr>
+          <w:rFonts w:ascii="Helvetica" w:eastAsia="Times New Roman" w:hAnsi="Helvetica" w:cs="Times New Roman"/>
+          <w:sz w:val="18"/>
+          <w:szCs w:val="18"/>
+        </w:rPr>
+        <w:t xml:space="preserve">the condition that their symptoms most closely correlate to. </w:t>
+      </w:r>
+    </w:p>
+    <w:p>
+      <w:pPr>
+        <w:numPr>
+          <w:ilvl w:val="4"/>
+          <w:numId w:val="1"/>
+        </w:numPr>
+        <w:rPr>
+          <w:rFonts w:ascii="Helvetica" w:eastAsia="Times New Roman" w:hAnsi="Helvetica" w:cs="Times New Roman"/>
+          <w:sz w:val="18"/>
+          <w:szCs w:val="18"/>
+        </w:rPr>
+      </w:pPr>
+      <w:r>
+        <w:rPr>
+          <w:rFonts w:ascii="Helvetica" w:eastAsia="Times New Roman" w:hAnsi="Helvetica" w:cs="Times New Roman"/>
+          <w:sz w:val="18"/>
+          <w:szCs w:val="18"/>
+        </w:rPr>
+        <w:t>If the user wishes to contact a healthcare provider after the initial assessment, they can access a list of healthcare providers with relative specialties (orthopedic) within 10 miles of their zip code.</w:t>
       </w:r>
     </w:p>
     <w:p>
@@ -63,13 +484,110 @@
         <w:rPr>
           <w:rFonts w:ascii="Helvetica" w:eastAsia="Times New Roman" w:hAnsi="Helvetica" w:cs="Times New Roman"/>
           <w:b/>
-          <w:bCs/>
-          <w:sz w:val="18"/>
-          <w:szCs w:val="18"/>
-        </w:rPr>
-        <w:t xml:space="preserve">&lt;What is </w:t>
-      </w:r>
-      <w:proofErr w:type="spellStart"/>
+          <w:sz w:val="18"/>
+          <w:szCs w:val="18"/>
+          <w:u w:val="single"/>
+        </w:rPr>
+        <w:t>&lt;Technology Used&gt;</w:t>
+      </w:r>
+    </w:p>
+    <w:p>
+      <w:pPr>
+        <w:numPr>
+          <w:ilvl w:val="2"/>
+          <w:numId w:val="1"/>
+        </w:numPr>
+        <w:rPr>
+          <w:rFonts w:ascii="Helvetica" w:eastAsia="Times New Roman" w:hAnsi="Helvetica" w:cs="Times New Roman"/>
+          <w:sz w:val="18"/>
+          <w:szCs w:val="18"/>
+        </w:rPr>
+      </w:pPr>
+      <w:r>
+        <w:rPr>
+          <w:rFonts w:ascii="Helvetica" w:eastAsia="Times New Roman" w:hAnsi="Helvetica" w:cs="Times New Roman"/>
+          <w:sz w:val="18"/>
+          <w:szCs w:val="18"/>
+        </w:rPr>
+        <w:t>Languages: Swift, JavaScript, JQuery, node.js</w:t>
+      </w:r>
+    </w:p>
+    <w:p>
+      <w:pPr>
+        <w:numPr>
+          <w:ilvl w:val="2"/>
+          <w:numId w:val="1"/>
+        </w:numPr>
+        <w:rPr>
+          <w:rFonts w:ascii="Helvetica" w:eastAsia="Times New Roman" w:hAnsi="Helvetica" w:cs="Times New Roman"/>
+          <w:sz w:val="18"/>
+          <w:szCs w:val="18"/>
+        </w:rPr>
+      </w:pPr>
+      <w:r>
+        <w:rPr>
+          <w:rFonts w:ascii="Helvetica" w:eastAsia="Times New Roman" w:hAnsi="Helvetica" w:cs="Times New Roman"/>
+          <w:sz w:val="18"/>
+          <w:szCs w:val="18"/>
+        </w:rPr>
+        <w:t>“Server”: AWS Lambda</w:t>
+      </w:r>
+    </w:p>
+    <w:p>
+      <w:pPr>
+        <w:numPr>
+          <w:ilvl w:val="2"/>
+          <w:numId w:val="1"/>
+        </w:numPr>
+        <w:rPr>
+          <w:rFonts w:ascii="Helvetica" w:eastAsia="Times New Roman" w:hAnsi="Helvetica" w:cs="Times New Roman"/>
+          <w:sz w:val="18"/>
+          <w:szCs w:val="18"/>
+        </w:rPr>
+      </w:pPr>
+      <w:r>
+        <w:rPr>
+          <w:rFonts w:ascii="Helvetica" w:eastAsia="Times New Roman" w:hAnsi="Helvetica" w:cs="Times New Roman"/>
+          <w:sz w:val="18"/>
+          <w:szCs w:val="18"/>
+        </w:rPr>
+        <w:t>API: Better Doctor</w:t>
+      </w:r>
+    </w:p>
+    <w:p>
+      <w:pPr>
+        <w:numPr>
+          <w:ilvl w:val="2"/>
+          <w:numId w:val="1"/>
+        </w:numPr>
+        <w:rPr>
+          <w:rFonts w:ascii="Helvetica" w:eastAsia="Times New Roman" w:hAnsi="Helvetica" w:cs="Times New Roman"/>
+          <w:sz w:val="18"/>
+          <w:szCs w:val="18"/>
+        </w:rPr>
+      </w:pPr>
+      <w:r>
+        <w:rPr>
+          <w:rFonts w:ascii="Helvetica" w:eastAsia="Times New Roman" w:hAnsi="Helvetica" w:cs="Times New Roman"/>
+          <w:sz w:val="18"/>
+          <w:szCs w:val="18"/>
+        </w:rPr>
+        <w:t>Styling: Final Cut Pro, Adobe Illustrator, CSS, Bootstrap</w:t>
+      </w:r>
+    </w:p>
+    <w:p>
+      <w:pPr>
+        <w:numPr>
+          <w:ilvl w:val="0"/>
+          <w:numId w:val="1"/>
+        </w:numPr>
+        <w:rPr>
+          <w:rFonts w:ascii="Helvetica" w:eastAsia="Times New Roman" w:hAnsi="Helvetica" w:cs="Times New Roman"/>
+          <w:sz w:val="18"/>
+          <w:szCs w:val="18"/>
+          <w:u w:val="single"/>
+        </w:rPr>
+      </w:pPr>
       <w:r>
         <w:rPr>
           <w:rFonts w:ascii="Helvetica" w:eastAsia="Times New Roman" w:hAnsi="Helvetica" w:cs="Times New Roman"/>
@@ -77,10 +595,681 @@
           <w:bCs/>
           <w:sz w:val="18"/>
           <w:szCs w:val="18"/>
-        </w:rPr>
-        <w:t>HomeCare</w:t>
-      </w:r>
-      <w:proofErr w:type="spellEnd"/>
+          <w:u w:val="single"/>
+        </w:rPr>
+        <w:t>&lt;Personal Tech is Changing the Way We Access Healthcare&gt;</w:t>
+      </w:r>
+    </w:p>
+    <w:p>
+      <w:pPr>
+        <w:numPr>
+          <w:ilvl w:val="1"/>
+          <w:numId w:val="1"/>
+        </w:numPr>
+        <w:rPr>
+          <w:rFonts w:ascii="Helvetica" w:eastAsia="Times New Roman" w:hAnsi="Helvetica" w:cs="Times New Roman"/>
+          <w:sz w:val="18"/>
+          <w:szCs w:val="18"/>
+        </w:rPr>
+      </w:pPr>
+      <w:r>
+        <w:rPr>
+          <w:rFonts w:ascii="Helvetica" w:eastAsia="Times New Roman" w:hAnsi="Helvetica" w:cs="Times New Roman"/>
+          <w:sz w:val="18"/>
+          <w:szCs w:val="18"/>
+        </w:rPr>
+        <w:t>The personal tech device centers the patient experience because of its immediate proximity to the user and the intimacy of the interface. </w:t>
+      </w:r>
+    </w:p>
+    <w:p>
+      <w:pPr>
+        <w:numPr>
+          <w:ilvl w:val="2"/>
+          <w:numId w:val="1"/>
+        </w:numPr>
+        <w:rPr>
+          <w:rFonts w:ascii="Helvetica" w:eastAsia="Times New Roman" w:hAnsi="Helvetica" w:cs="Times New Roman"/>
+          <w:sz w:val="18"/>
+          <w:szCs w:val="18"/>
+        </w:rPr>
+      </w:pPr>
+      <w:r>
+        <w:rPr>
+          <w:rFonts w:ascii="Helvetica" w:eastAsia="Times New Roman" w:hAnsi="Helvetica" w:cs="Times New Roman"/>
+          <w:sz w:val="18"/>
+          <w:szCs w:val="18"/>
+        </w:rPr>
+        <w:t>1. More quickly address an urgent patient need because of its proximity to the user.</w:t>
+      </w:r>
+    </w:p>
+    <w:p>
+      <w:pPr>
+        <w:numPr>
+          <w:ilvl w:val="2"/>
+          <w:numId w:val="1"/>
+        </w:numPr>
+        <w:rPr>
+          <w:rFonts w:ascii="Helvetica" w:eastAsia="Times New Roman" w:hAnsi="Helvetica" w:cs="Times New Roman"/>
+          <w:sz w:val="18"/>
+          <w:szCs w:val="18"/>
+        </w:rPr>
+      </w:pPr>
+      <w:r>
+        <w:rPr>
+          <w:rFonts w:ascii="Helvetica" w:eastAsia="Times New Roman" w:hAnsi="Helvetica" w:cs="Times New Roman"/>
+          <w:sz w:val="18"/>
+          <w:szCs w:val="18"/>
+        </w:rPr>
+        <w:t>2. Break down access barriers by providing information through a familiar interface.</w:t>
+      </w:r>
+    </w:p>
+    <w:p>
+      <w:pPr>
+        <w:numPr>
+          <w:ilvl w:val="3"/>
+          <w:numId w:val="1"/>
+        </w:numPr>
+        <w:rPr>
+          <w:rFonts w:ascii="Helvetica" w:eastAsia="Times New Roman" w:hAnsi="Helvetica" w:cs="Times New Roman"/>
+          <w:b/>
+          <w:sz w:val="18"/>
+          <w:szCs w:val="18"/>
+        </w:rPr>
+      </w:pPr>
+      <w:r>
+        <w:rPr>
+          <w:rFonts w:ascii="Helvetica" w:eastAsia="Times New Roman" w:hAnsi="Helvetica" w:cs="Times New Roman"/>
+          <w:b/>
+          <w:sz w:val="18"/>
+          <w:szCs w:val="18"/>
+        </w:rPr>
+        <w:t>&lt;</w:t>
+      </w:r>
+      <w:r>
+        <w:rPr>
+          <w:rFonts w:ascii="Helvetica" w:eastAsia="Times New Roman" w:hAnsi="Helvetica" w:cs="Times New Roman"/>
+          <w:b/>
+          <w:sz w:val="18"/>
+          <w:szCs w:val="18"/>
+        </w:rPr>
+        <w:t>Drop-Down</w:t>
+      </w:r>
+      <w:r>
+        <w:rPr>
+          <w:rFonts w:ascii="Helvetica" w:eastAsia="Times New Roman" w:hAnsi="Helvetica" w:cs="Times New Roman"/>
+          <w:b/>
+          <w:sz w:val="18"/>
+          <w:szCs w:val="18"/>
+        </w:rPr>
+        <w:t>&gt;</w:t>
+      </w:r>
+    </w:p>
+    <w:p>
+      <w:pPr>
+        <w:numPr>
+          <w:ilvl w:val="4"/>
+          <w:numId w:val="1"/>
+        </w:numPr>
+        <w:rPr>
+          <w:rFonts w:ascii="Helvetica" w:eastAsia="Times New Roman" w:hAnsi="Helvetica" w:cs="Times New Roman"/>
+          <w:sz w:val="18"/>
+          <w:szCs w:val="18"/>
+        </w:rPr>
+      </w:pPr>
+      <w:r>
+        <w:rPr>
+          <w:rFonts w:ascii="Helvetica" w:eastAsia="Times New Roman" w:hAnsi="Helvetica" w:cs="Times New Roman"/>
+          <w:sz w:val="18"/>
+          <w:szCs w:val="18"/>
+        </w:rPr>
+        <w:t>There is an overall ease of access and function as the user may use this personal tech on a daily basis.</w:t>
+      </w:r>
+    </w:p>
+    <w:p>
+      <w:pPr>
+        <w:numPr>
+          <w:ilvl w:val="4"/>
+          <w:numId w:val="1"/>
+        </w:numPr>
+        <w:rPr>
+          <w:rFonts w:ascii="Helvetica" w:eastAsia="Times New Roman" w:hAnsi="Helvetica" w:cs="Times New Roman"/>
+          <w:sz w:val="18"/>
+          <w:szCs w:val="18"/>
+        </w:rPr>
+      </w:pPr>
+      <w:r>
+        <w:rPr>
+          <w:rFonts w:ascii="Helvetica" w:eastAsia="Times New Roman" w:hAnsi="Helvetica" w:cs="Times New Roman"/>
+          <w:sz w:val="18"/>
+          <w:szCs w:val="18"/>
+        </w:rPr>
+        <w:t>Information can be access</w:t>
+      </w:r>
+      <w:r>
+        <w:rPr>
+          <w:rFonts w:ascii="Helvetica" w:eastAsia="Times New Roman" w:hAnsi="Helvetica" w:cs="Times New Roman"/>
+          <w:sz w:val="18"/>
+          <w:szCs w:val="18"/>
+        </w:rPr>
+        <w:t>ed</w:t>
+      </w:r>
+      <w:r>
+        <w:rPr>
+          <w:rFonts w:ascii="Helvetica" w:eastAsia="Times New Roman" w:hAnsi="Helvetica" w:cs="Times New Roman"/>
+          <w:sz w:val="18"/>
+          <w:szCs w:val="18"/>
+        </w:rPr>
+        <w:t xml:space="preserve"> anywhere, </w:t>
+      </w:r>
+      <w:r>
+        <w:rPr>
+          <w:rFonts w:ascii="Helvetica" w:eastAsia="Times New Roman" w:hAnsi="Helvetica" w:cs="Times New Roman"/>
+          <w:sz w:val="18"/>
+          <w:szCs w:val="18"/>
+        </w:rPr>
+        <w:t>and</w:t>
+      </w:r>
+      <w:r>
+        <w:rPr>
+          <w:rFonts w:ascii="Helvetica" w:eastAsia="Times New Roman" w:hAnsi="Helvetica" w:cs="Times New Roman"/>
+          <w:sz w:val="18"/>
+          <w:szCs w:val="18"/>
+        </w:rPr>
+        <w:t xml:space="preserve"> can be done </w:t>
+      </w:r>
+      <w:r>
+        <w:rPr>
+          <w:rFonts w:ascii="Helvetica" w:eastAsia="Times New Roman" w:hAnsi="Helvetica" w:cs="Times New Roman"/>
+          <w:sz w:val="18"/>
+          <w:szCs w:val="18"/>
+        </w:rPr>
+        <w:t xml:space="preserve">from the comfort of the user’s home rather than </w:t>
+      </w:r>
+      <w:r>
+        <w:rPr>
+          <w:rFonts w:ascii="Helvetica" w:eastAsia="Times New Roman" w:hAnsi="Helvetica" w:cs="Times New Roman"/>
+          <w:sz w:val="18"/>
+          <w:szCs w:val="18"/>
+        </w:rPr>
+        <w:t>a medical facility.  </w:t>
+      </w:r>
+    </w:p>
+    <w:p>
+      <w:pPr>
+        <w:numPr>
+          <w:ilvl w:val="2"/>
+          <w:numId w:val="1"/>
+        </w:numPr>
+        <w:rPr>
+          <w:rFonts w:ascii="Helvetica" w:eastAsia="Times New Roman" w:hAnsi="Helvetica" w:cs="Times New Roman"/>
+          <w:sz w:val="18"/>
+          <w:szCs w:val="18"/>
+        </w:rPr>
+      </w:pPr>
+      <w:r>
+        <w:rPr>
+          <w:rFonts w:ascii="Helvetica" w:eastAsia="Times New Roman" w:hAnsi="Helvetica" w:cs="Times New Roman"/>
+          <w:sz w:val="18"/>
+          <w:szCs w:val="18"/>
+        </w:rPr>
+        <w:t>3. Give agency to the user as they go through a health and healthcare experience that can make them feel destabilized and vulnerable.</w:t>
+      </w:r>
+    </w:p>
+    <w:p>
+      <w:pPr>
+        <w:numPr>
+          <w:ilvl w:val="0"/>
+          <w:numId w:val="1"/>
+        </w:numPr>
+        <w:rPr>
+          <w:rFonts w:ascii="Helvetica" w:eastAsia="Times New Roman" w:hAnsi="Helvetica" w:cs="Times New Roman"/>
+          <w:sz w:val="18"/>
+          <w:szCs w:val="18"/>
+        </w:rPr>
+      </w:pPr>
+      <w:r>
+        <w:rPr>
+          <w:rFonts w:ascii="Helvetica" w:eastAsia="Times New Roman" w:hAnsi="Helvetica" w:cs="Times New Roman"/>
+          <w:b/>
+          <w:sz w:val="18"/>
+          <w:szCs w:val="18"/>
+          <w:u w:val="single"/>
+        </w:rPr>
+        <w:t>&lt;Why an Initial Assessment?&gt;</w:t>
+      </w:r>
+    </w:p>
+    <w:p>
+      <w:pPr>
+        <w:numPr>
+          <w:ilvl w:val="1"/>
+          <w:numId w:val="1"/>
+        </w:numPr>
+        <w:rPr>
+          <w:rFonts w:ascii="Helvetica" w:eastAsia="Times New Roman" w:hAnsi="Helvetica" w:cs="Times New Roman"/>
+          <w:sz w:val="18"/>
+          <w:szCs w:val="18"/>
+        </w:rPr>
+      </w:pPr>
+      <w:r>
+        <w:rPr>
+          <w:rFonts w:ascii="Helvetica" w:eastAsia="Times New Roman" w:hAnsi="Helvetica" w:cs="Times New Roman"/>
+          <w:sz w:val="18"/>
+          <w:szCs w:val="18"/>
+        </w:rPr>
+        <w:t xml:space="preserve">In a non-emergency situation, the patient has the </w:t>
+      </w:r>
+      <w:r>
+        <w:rPr>
+          <w:rFonts w:ascii="Helvetica" w:eastAsia="Times New Roman" w:hAnsi="Helvetica" w:cs="Times New Roman"/>
+          <w:sz w:val="18"/>
+          <w:szCs w:val="18"/>
+        </w:rPr>
+        <w:t xml:space="preserve">time and </w:t>
+      </w:r>
+      <w:r>
+        <w:rPr>
+          <w:rFonts w:ascii="Helvetica" w:eastAsia="Times New Roman" w:hAnsi="Helvetica" w:cs="Times New Roman"/>
+          <w:sz w:val="18"/>
+          <w:szCs w:val="18"/>
+        </w:rPr>
+        <w:t xml:space="preserve">ability to evaluate how they feel in their body. </w:t>
+      </w:r>
+      <w:r>
+        <w:rPr>
+          <w:rFonts w:ascii="Helvetica" w:eastAsia="Times New Roman" w:hAnsi="Helvetica" w:cs="Times New Roman"/>
+          <w:sz w:val="18"/>
+          <w:szCs w:val="18"/>
+        </w:rPr>
+        <w:t xml:space="preserve">This is </w:t>
+      </w:r>
+      <w:r>
+        <w:rPr>
+          <w:rFonts w:ascii="Helvetica" w:eastAsia="Times New Roman" w:hAnsi="Helvetica" w:cs="Times New Roman"/>
+          <w:sz w:val="18"/>
+          <w:szCs w:val="18"/>
+        </w:rPr>
+        <w:t>a critical</w:t>
+      </w:r>
+      <w:r>
+        <w:rPr>
+          <w:rFonts w:ascii="Helvetica" w:eastAsia="Times New Roman" w:hAnsi="Helvetica" w:cs="Times New Roman"/>
+          <w:sz w:val="18"/>
+          <w:szCs w:val="18"/>
+        </w:rPr>
+        <w:t xml:space="preserve"> period where the patient cons</w:t>
+      </w:r>
+      <w:r>
+        <w:rPr>
+          <w:rFonts w:ascii="Helvetica" w:eastAsia="Times New Roman" w:hAnsi="Helvetica" w:cs="Times New Roman"/>
+          <w:sz w:val="18"/>
+          <w:szCs w:val="18"/>
+        </w:rPr>
+        <w:t>iders their options</w:t>
+      </w:r>
+    </w:p>
+    <w:p>
+      <w:pPr>
+        <w:numPr>
+          <w:ilvl w:val="2"/>
+          <w:numId w:val="1"/>
+        </w:numPr>
+        <w:rPr>
+          <w:rFonts w:ascii="Helvetica" w:eastAsia="Times New Roman" w:hAnsi="Helvetica" w:cs="Times New Roman"/>
+          <w:sz w:val="18"/>
+          <w:szCs w:val="18"/>
+        </w:rPr>
+      </w:pPr>
+      <w:r>
+        <w:rPr>
+          <w:rFonts w:ascii="Helvetica" w:eastAsia="Times New Roman" w:hAnsi="Helvetica" w:cs="Times New Roman"/>
+          <w:b/>
+          <w:sz w:val="18"/>
+          <w:szCs w:val="18"/>
+        </w:rPr>
+        <w:t>&lt;Drop-Down&gt;</w:t>
+      </w:r>
+    </w:p>
+    <w:p>
+      <w:pPr>
+        <w:numPr>
+          <w:ilvl w:val="3"/>
+          <w:numId w:val="1"/>
+        </w:numPr>
+        <w:rPr>
+          <w:rFonts w:ascii="Helvetica" w:eastAsia="Times New Roman" w:hAnsi="Helvetica" w:cs="Times New Roman"/>
+          <w:sz w:val="18"/>
+          <w:szCs w:val="18"/>
+        </w:rPr>
+      </w:pPr>
+      <w:r>
+        <w:rPr>
+          <w:rFonts w:ascii="Helvetica" w:eastAsia="Times New Roman" w:hAnsi="Helvetica" w:cs="Times New Roman"/>
+          <w:sz w:val="18"/>
+          <w:szCs w:val="18"/>
+        </w:rPr>
+        <w:t>What condition could I have?</w:t>
+      </w:r>
+      <w:r>
+        <w:rPr>
+          <w:rFonts w:ascii="Helvetica" w:eastAsia="Times New Roman" w:hAnsi="Helvetica" w:cs="Times New Roman"/>
+          <w:sz w:val="18"/>
+          <w:szCs w:val="18"/>
+        </w:rPr>
+        <w:t xml:space="preserve"> </w:t>
+      </w:r>
+    </w:p>
+    <w:p>
+      <w:pPr>
+        <w:numPr>
+          <w:ilvl w:val="3"/>
+          <w:numId w:val="1"/>
+        </w:numPr>
+        <w:rPr>
+          <w:rFonts w:ascii="Helvetica" w:eastAsia="Times New Roman" w:hAnsi="Helvetica" w:cs="Times New Roman"/>
+          <w:sz w:val="18"/>
+          <w:szCs w:val="18"/>
+        </w:rPr>
+      </w:pPr>
+      <w:r>
+        <w:rPr>
+          <w:rFonts w:ascii="Helvetica" w:eastAsia="Times New Roman" w:hAnsi="Helvetica" w:cs="Times New Roman"/>
+          <w:sz w:val="18"/>
+          <w:szCs w:val="18"/>
+        </w:rPr>
+        <w:t>Should</w:t>
+      </w:r>
+      <w:r>
+        <w:rPr>
+          <w:rFonts w:ascii="Helvetica" w:eastAsia="Times New Roman" w:hAnsi="Helvetica" w:cs="Times New Roman"/>
+          <w:sz w:val="18"/>
+          <w:szCs w:val="18"/>
+        </w:rPr>
+        <w:t xml:space="preserve"> I get trea</w:t>
+      </w:r>
+      <w:r>
+        <w:rPr>
+          <w:rFonts w:ascii="Helvetica" w:eastAsia="Times New Roman" w:hAnsi="Helvetica" w:cs="Times New Roman"/>
+          <w:sz w:val="18"/>
+          <w:szCs w:val="18"/>
+        </w:rPr>
+        <w:t xml:space="preserve">ted? </w:t>
+      </w:r>
+    </w:p>
+    <w:p>
+      <w:pPr>
+        <w:numPr>
+          <w:ilvl w:val="3"/>
+          <w:numId w:val="1"/>
+        </w:numPr>
+        <w:rPr>
+          <w:rFonts w:ascii="Helvetica" w:eastAsia="Times New Roman" w:hAnsi="Helvetica" w:cs="Times New Roman"/>
+          <w:sz w:val="18"/>
+          <w:szCs w:val="18"/>
+        </w:rPr>
+      </w:pPr>
+      <w:r>
+        <w:rPr>
+          <w:rFonts w:ascii="Helvetica" w:eastAsia="Times New Roman" w:hAnsi="Helvetica" w:cs="Times New Roman"/>
+          <w:sz w:val="18"/>
+          <w:szCs w:val="18"/>
+        </w:rPr>
+        <w:t xml:space="preserve">Where </w:t>
+      </w:r>
+      <w:r>
+        <w:rPr>
+          <w:rFonts w:ascii="Helvetica" w:eastAsia="Times New Roman" w:hAnsi="Helvetica" w:cs="Times New Roman"/>
+          <w:sz w:val="18"/>
+          <w:szCs w:val="18"/>
+        </w:rPr>
+        <w:t>would</w:t>
+      </w:r>
+      <w:r>
+        <w:rPr>
+          <w:rFonts w:ascii="Helvetica" w:eastAsia="Times New Roman" w:hAnsi="Helvetica" w:cs="Times New Roman"/>
+          <w:sz w:val="18"/>
+          <w:szCs w:val="18"/>
+        </w:rPr>
+        <w:t xml:space="preserve"> I go for care?</w:t>
+      </w:r>
+    </w:p>
+    <w:p>
+      <w:pPr>
+        <w:numPr>
+          <w:ilvl w:val="1"/>
+          <w:numId w:val="1"/>
+        </w:numPr>
+        <w:rPr>
+          <w:rFonts w:ascii="Helvetica" w:eastAsia="Times New Roman" w:hAnsi="Helvetica" w:cs="Times New Roman"/>
+          <w:sz w:val="18"/>
+          <w:szCs w:val="18"/>
+        </w:rPr>
+      </w:pPr>
+      <w:r>
+        <w:rPr>
+          <w:rFonts w:ascii="Helvetica" w:eastAsia="Times New Roman" w:hAnsi="Helvetica" w:cs="Times New Roman"/>
+          <w:sz w:val="18"/>
+          <w:szCs w:val="18"/>
+        </w:rPr>
+        <w:t>Between identifying b</w:t>
+      </w:r>
+      <w:r>
+        <w:rPr>
+          <w:rFonts w:ascii="Helvetica" w:eastAsia="Times New Roman" w:hAnsi="Helvetica" w:cs="Times New Roman"/>
+          <w:sz w:val="18"/>
+          <w:szCs w:val="18"/>
+        </w:rPr>
+        <w:t>eing i</w:t>
+      </w:r>
+      <w:r>
+        <w:rPr>
+          <w:rFonts w:ascii="Helvetica" w:eastAsia="Times New Roman" w:hAnsi="Helvetica" w:cs="Times New Roman"/>
+          <w:sz w:val="18"/>
+          <w:szCs w:val="18"/>
+        </w:rPr>
+        <w:t xml:space="preserve">njured and </w:t>
+      </w:r>
+      <w:r>
+        <w:rPr>
+          <w:rFonts w:ascii="Helvetica" w:eastAsia="Times New Roman" w:hAnsi="Helvetica" w:cs="Times New Roman"/>
+          <w:sz w:val="18"/>
+          <w:szCs w:val="18"/>
+        </w:rPr>
+        <w:t>receiving a</w:t>
+      </w:r>
+      <w:bookmarkStart w:id="0" w:name="_GoBack"/>
+      <w:bookmarkEnd w:id="0"/>
+      <w:r>
+        <w:rPr>
+          <w:rFonts w:ascii="Helvetica" w:eastAsia="Times New Roman" w:hAnsi="Helvetica" w:cs="Times New Roman"/>
+          <w:sz w:val="18"/>
+          <w:szCs w:val="18"/>
+        </w:rPr>
+        <w:t xml:space="preserve"> </w:t>
+      </w:r>
+      <w:r>
+        <w:rPr>
+          <w:rFonts w:ascii="Helvetica" w:eastAsia="Times New Roman" w:hAnsi="Helvetica" w:cs="Times New Roman"/>
+          <w:sz w:val="18"/>
+          <w:szCs w:val="18"/>
+        </w:rPr>
+        <w:t xml:space="preserve">formal </w:t>
+      </w:r>
+      <w:r>
+        <w:rPr>
+          <w:rFonts w:ascii="Helvetica" w:eastAsia="Times New Roman" w:hAnsi="Helvetica" w:cs="Times New Roman"/>
+          <w:sz w:val="18"/>
+          <w:szCs w:val="18"/>
+        </w:rPr>
+        <w:t xml:space="preserve">diagnostic exam lies the moment where a </w:t>
+      </w:r>
+      <w:r>
+        <w:rPr>
+          <w:rFonts w:ascii="Helvetica" w:eastAsia="Times New Roman" w:hAnsi="Helvetica" w:cs="Times New Roman"/>
+          <w:sz w:val="18"/>
+          <w:szCs w:val="18"/>
+        </w:rPr>
+        <w:t>patient moves to act and engage</w:t>
+      </w:r>
+      <w:r>
+        <w:rPr>
+          <w:rFonts w:ascii="Helvetica" w:eastAsia="Times New Roman" w:hAnsi="Helvetica" w:cs="Times New Roman"/>
+          <w:sz w:val="18"/>
+          <w:szCs w:val="18"/>
+        </w:rPr>
+        <w:t xml:space="preserve"> the healthcare system. This initial assessment does not to replace the diagnostic exam, but rather serves as a primer before the patient engages a healthcare provider directly. </w:t>
+      </w:r>
+    </w:p>
+    <w:p>
+      <w:pPr>
+        <w:numPr>
+          <w:ilvl w:val="0"/>
+          <w:numId w:val="1"/>
+        </w:numPr>
+        <w:rPr>
+          <w:rFonts w:ascii="Helvetica" w:eastAsia="Times New Roman" w:hAnsi="Helvetica" w:cs="Times New Roman"/>
+          <w:sz w:val="18"/>
+          <w:szCs w:val="18"/>
+        </w:rPr>
+      </w:pPr>
+      <w:r>
+        <w:rPr>
+          <w:rFonts w:ascii="Helvetica" w:eastAsia="Times New Roman" w:hAnsi="Helvetica" w:cs="Times New Roman"/>
+          <w:b/>
+          <w:sz w:val="18"/>
+          <w:szCs w:val="18"/>
+          <w:u w:val="single"/>
+        </w:rPr>
+        <w:t>&lt;Why a Personal Device?&gt;</w:t>
+      </w:r>
+    </w:p>
+    <w:p>
+      <w:pPr>
+        <w:numPr>
+          <w:ilvl w:val="1"/>
+          <w:numId w:val="1"/>
+        </w:numPr>
+        <w:rPr>
+          <w:rFonts w:ascii="Helvetica" w:eastAsia="Times New Roman" w:hAnsi="Helvetica" w:cs="Times New Roman"/>
+          <w:sz w:val="18"/>
+          <w:szCs w:val="18"/>
+        </w:rPr>
+      </w:pPr>
+      <w:r>
+        <w:rPr>
+          <w:rFonts w:ascii="Helvetica" w:eastAsia="Times New Roman" w:hAnsi="Helvetica" w:cs="Times New Roman"/>
+          <w:sz w:val="18"/>
+          <w:szCs w:val="18"/>
+        </w:rPr>
+        <w:t>The personal tech device centers the patient experience because of its immediate proximity to the user and the intimacy of the interface.</w:t>
+      </w:r>
+    </w:p>
+    <w:p>
+      <w:pPr>
+        <w:numPr>
+          <w:ilvl w:val="1"/>
+          <w:numId w:val="1"/>
+        </w:numPr>
+        <w:rPr>
+          <w:rFonts w:ascii="Helvetica" w:eastAsia="Times New Roman" w:hAnsi="Helvetica" w:cs="Times New Roman"/>
+          <w:sz w:val="18"/>
+          <w:szCs w:val="18"/>
+        </w:rPr>
+      </w:pPr>
+    </w:p>
+    <w:p>
+      <w:pPr>
+        <w:ind w:left="720"/>
+        <w:rPr>
+          <w:rFonts w:ascii="Helvetica" w:eastAsia="Times New Roman" w:hAnsi="Helvetica" w:cs="Times New Roman"/>
+          <w:sz w:val="18"/>
+          <w:szCs w:val="18"/>
+        </w:rPr>
+      </w:pPr>
+    </w:p>
+    <w:p>
+      <w:pPr>
+        <w:ind w:left="720"/>
+        <w:rPr>
+          <w:rFonts w:ascii="Helvetica" w:eastAsia="Times New Roman" w:hAnsi="Helvetica" w:cs="Times New Roman"/>
+          <w:sz w:val="18"/>
+          <w:szCs w:val="18"/>
+        </w:rPr>
+      </w:pPr>
+    </w:p>
+    <w:p>
+      <w:pPr>
+        <w:ind w:left="360"/>
+        <w:rPr>
+          <w:rFonts w:ascii="Helvetica" w:eastAsia="Times New Roman" w:hAnsi="Helvetica" w:cs="Times New Roman"/>
+          <w:sz w:val="18"/>
+          <w:szCs w:val="18"/>
+        </w:rPr>
+      </w:pPr>
+    </w:p>
+    <w:p>
+      <w:pPr>
+        <w:numPr>
+          <w:ilvl w:val="0"/>
+          <w:numId w:val="1"/>
+        </w:numPr>
+        <w:rPr>
+          <w:rFonts w:ascii="Helvetica" w:eastAsia="Times New Roman" w:hAnsi="Helvetica" w:cs="Times New Roman"/>
+          <w:sz w:val="18"/>
+          <w:szCs w:val="18"/>
+        </w:rPr>
+      </w:pPr>
+    </w:p>
+    <w:p>
+      <w:pPr>
+        <w:numPr>
+          <w:ilvl w:val="0"/>
+          <w:numId w:val="1"/>
+        </w:numPr>
+        <w:rPr>
+          <w:rFonts w:ascii="Helvetica" w:eastAsia="Times New Roman" w:hAnsi="Helvetica" w:cs="Times New Roman"/>
+          <w:sz w:val="18"/>
+          <w:szCs w:val="18"/>
+        </w:rPr>
+      </w:pPr>
+    </w:p>
+    <w:p>
+      <w:pPr>
+        <w:numPr>
+          <w:ilvl w:val="0"/>
+          <w:numId w:val="1"/>
+        </w:numPr>
+        <w:rPr>
+          <w:rFonts w:ascii="Helvetica" w:eastAsia="Times New Roman" w:hAnsi="Helvetica" w:cs="Times New Roman"/>
+          <w:sz w:val="18"/>
+          <w:szCs w:val="18"/>
+        </w:rPr>
+      </w:pPr>
+    </w:p>
+    <w:p>
+      <w:pPr>
+        <w:numPr>
+          <w:ilvl w:val="0"/>
+          <w:numId w:val="1"/>
+        </w:numPr>
+        <w:rPr>
+          <w:rFonts w:ascii="Helvetica" w:eastAsia="Times New Roman" w:hAnsi="Helvetica" w:cs="Times New Roman"/>
+          <w:sz w:val="18"/>
+          <w:szCs w:val="18"/>
+        </w:rPr>
+      </w:pPr>
+    </w:p>
+    <w:p>
+      <w:pPr>
+        <w:numPr>
+          <w:ilvl w:val="0"/>
+          <w:numId w:val="1"/>
+        </w:numPr>
+        <w:rPr>
+          <w:rFonts w:ascii="Helvetica" w:eastAsia="Times New Roman" w:hAnsi="Helvetica" w:cs="Times New Roman"/>
+          <w:sz w:val="18"/>
+          <w:szCs w:val="18"/>
+        </w:rPr>
+      </w:pPr>
       <w:r>
         <w:rPr>
           <w:rFonts w:ascii="Helvetica" w:eastAsia="Times New Roman" w:hAnsi="Helvetica" w:cs="Times New Roman"/>
@@ -88,36 +1277,25 @@
           <w:bCs/>
           <w:sz w:val="18"/>
           <w:szCs w:val="18"/>
-        </w:rPr>
-        <w:t>?&gt;</w:t>
-      </w:r>
-    </w:p>
-    <w:p>
-      <w:pPr>
-        <w:numPr>
-          <w:ilvl w:val="2"/>
-          <w:numId w:val="1"/>
-        </w:numPr>
-        <w:rPr>
-          <w:rFonts w:ascii="Helvetica" w:eastAsia="Times New Roman" w:hAnsi="Helvetica" w:cs="Times New Roman"/>
-          <w:sz w:val="18"/>
-          <w:szCs w:val="18"/>
-        </w:rPr>
-      </w:pPr>
-      <w:r>
-        <w:rPr>
-          <w:rFonts w:ascii="Helvetica" w:eastAsia="Times New Roman" w:hAnsi="Helvetica" w:cs="Times New Roman"/>
-          <w:sz w:val="18"/>
-          <w:szCs w:val="18"/>
-        </w:rPr>
-        <w:t>An app that allows patients to receive an initial assessment of an ankle or knee injury before engaging a health care provider. Simply indicate where you are experiencing pain, answer a few questions and complete relevant movement tasks to explore your condition, and quickly receive an assessment indicating what you may be at risk for. If you wish to be directly connected to a healthcare provider, the app connects you to orthopedic specialists within your area. </w:t>
-      </w:r>
-    </w:p>
-    <w:p>
-      <w:pPr>
-        <w:numPr>
-          <w:ilvl w:val="1"/>
-          <w:numId w:val="1"/>
+          <w:u w:val="single"/>
+        </w:rPr>
+        <w:t>Personal tech device center the patient experience because of its immediate proximity to the user and the intimacy of the interface.</w:t>
+      </w:r>
+    </w:p>
+    <w:p>
+      <w:pPr>
+        <w:rPr>
+          <w:rFonts w:ascii="Helvetica" w:hAnsi="Helvetica" w:cs="Times New Roman"/>
+          <w:sz w:val="18"/>
+          <w:szCs w:val="18"/>
+        </w:rPr>
+      </w:pPr>
+    </w:p>
+    <w:p>
+      <w:pPr>
+        <w:numPr>
+          <w:ilvl w:val="0"/>
+          <w:numId w:val="2"/>
         </w:numPr>
         <w:rPr>
           <w:rFonts w:ascii="Helvetica" w:eastAsia="Times New Roman" w:hAnsi="Helvetica" w:cs="Times New Roman"/>
@@ -132,57 +1310,58 @@
           <w:bCs/>
           <w:sz w:val="18"/>
           <w:szCs w:val="18"/>
-        </w:rPr>
-        <w:t>&lt;Personal Tech is changing the way we access healthcare&gt;</w:t>
+          <w:u w:val="single"/>
+        </w:rPr>
+        <w:t>Personal tech can:</w:t>
+      </w:r>
+    </w:p>
+    <w:p>
+      <w:pPr>
+        <w:numPr>
+          <w:ilvl w:val="1"/>
+          <w:numId w:val="2"/>
+        </w:numPr>
+        <w:rPr>
+          <w:rFonts w:ascii="Helvetica" w:eastAsia="Times New Roman" w:hAnsi="Helvetica" w:cs="Times New Roman"/>
+          <w:sz w:val="18"/>
+          <w:szCs w:val="18"/>
+        </w:rPr>
+      </w:pPr>
+      <w:r>
+        <w:rPr>
+          <w:rFonts w:ascii="Helvetica" w:eastAsia="Times New Roman" w:hAnsi="Helvetica" w:cs="Times New Roman"/>
+          <w:sz w:val="18"/>
+          <w:szCs w:val="18"/>
+        </w:rPr>
+        <w:t>1. More quickly address an urgent patient need because of its proximity to the user.</w:t>
       </w:r>
     </w:p>
     <w:p>
       <w:pPr>
         <w:numPr>
           <w:ilvl w:val="2"/>
-          <w:numId w:val="1"/>
-        </w:numPr>
-        <w:rPr>
-          <w:rFonts w:ascii="Helvetica" w:eastAsia="Times New Roman" w:hAnsi="Helvetica" w:cs="Times New Roman"/>
-          <w:sz w:val="18"/>
-          <w:szCs w:val="18"/>
-        </w:rPr>
-      </w:pPr>
-      <w:r>
-        <w:rPr>
-          <w:rFonts w:ascii="Helvetica" w:eastAsia="Times New Roman" w:hAnsi="Helvetica" w:cs="Times New Roman"/>
-          <w:sz w:val="18"/>
-          <w:szCs w:val="18"/>
-        </w:rPr>
-        <w:t>The personal tech device centers the patient experience because of its immediate proximity to the user and the intimacy of the interface. </w:t>
-      </w:r>
-    </w:p>
-    <w:p>
-      <w:pPr>
-        <w:numPr>
-          <w:ilvl w:val="3"/>
-          <w:numId w:val="1"/>
-        </w:numPr>
-        <w:rPr>
-          <w:rFonts w:ascii="Helvetica" w:eastAsia="Times New Roman" w:hAnsi="Helvetica" w:cs="Times New Roman"/>
-          <w:sz w:val="18"/>
-          <w:szCs w:val="18"/>
-        </w:rPr>
-      </w:pPr>
-      <w:r>
-        <w:rPr>
-          <w:rFonts w:ascii="Helvetica" w:eastAsia="Times New Roman" w:hAnsi="Helvetica" w:cs="Times New Roman"/>
-          <w:sz w:val="18"/>
-          <w:szCs w:val="18"/>
-        </w:rPr>
-        <w:t>1. More quickly address an urgent patient need because of its proximity to the user.</w:t>
-      </w:r>
-    </w:p>
-    <w:p>
-      <w:pPr>
-        <w:numPr>
-          <w:ilvl w:val="3"/>
-          <w:numId w:val="1"/>
+          <w:numId w:val="2"/>
+        </w:numPr>
+        <w:rPr>
+          <w:rFonts w:ascii="Helvetica" w:eastAsia="Times New Roman" w:hAnsi="Helvetica" w:cs="Times New Roman"/>
+          <w:sz w:val="18"/>
+          <w:szCs w:val="18"/>
+        </w:rPr>
+      </w:pPr>
+      <w:r>
+        <w:rPr>
+          <w:rFonts w:ascii="Helvetica" w:eastAsia="Times New Roman" w:hAnsi="Helvetica" w:cs="Times New Roman"/>
+          <w:sz w:val="18"/>
+          <w:szCs w:val="18"/>
+        </w:rPr>
+        <w:t>The patient is not traveling, not booking an appointment.</w:t>
+      </w:r>
+    </w:p>
+    <w:p>
+      <w:pPr>
+        <w:numPr>
+          <w:ilvl w:val="1"/>
+          <w:numId w:val="2"/>
         </w:numPr>
         <w:rPr>
           <w:rFonts w:ascii="Helvetica" w:eastAsia="Times New Roman" w:hAnsi="Helvetica" w:cs="Times New Roman"/>
@@ -202,29 +1381,79 @@
     <w:p>
       <w:pPr>
         <w:numPr>
-          <w:ilvl w:val="3"/>
-          <w:numId w:val="1"/>
-        </w:numPr>
-        <w:rPr>
-          <w:rFonts w:ascii="Helvetica" w:eastAsia="Times New Roman" w:hAnsi="Helvetica" w:cs="Times New Roman"/>
-          <w:sz w:val="18"/>
-          <w:szCs w:val="18"/>
-        </w:rPr>
-      </w:pPr>
-      <w:r>
-        <w:rPr>
-          <w:rFonts w:ascii="Helvetica" w:eastAsia="Times New Roman" w:hAnsi="Helvetica" w:cs="Times New Roman"/>
-          <w:sz w:val="18"/>
-          <w:szCs w:val="18"/>
-        </w:rPr>
-        <w:t>3. Give agency to the user as they go through a health and healthcare experience that can make them feel destabilized and vulnerable.</w:t>
+          <w:ilvl w:val="2"/>
+          <w:numId w:val="2"/>
+        </w:numPr>
+        <w:rPr>
+          <w:rFonts w:ascii="Helvetica" w:eastAsia="Times New Roman" w:hAnsi="Helvetica" w:cs="Times New Roman"/>
+          <w:sz w:val="18"/>
+          <w:szCs w:val="18"/>
+        </w:rPr>
+      </w:pPr>
+      <w:r>
+        <w:rPr>
+          <w:rFonts w:ascii="Helvetica" w:eastAsia="Times New Roman" w:hAnsi="Helvetica" w:cs="Times New Roman"/>
+          <w:sz w:val="18"/>
+          <w:szCs w:val="18"/>
+        </w:rPr>
+        <w:t>There is an overall ease of access and function as the user may use this personal tech on a daily basis.</w:t>
+      </w:r>
+    </w:p>
+    <w:p>
+      <w:pPr>
+        <w:numPr>
+          <w:ilvl w:val="2"/>
+          <w:numId w:val="2"/>
+        </w:numPr>
+        <w:rPr>
+          <w:rFonts w:ascii="Helvetica" w:eastAsia="Times New Roman" w:hAnsi="Helvetica" w:cs="Times New Roman"/>
+          <w:sz w:val="18"/>
+          <w:szCs w:val="18"/>
+        </w:rPr>
+      </w:pPr>
+      <w:r>
+        <w:rPr>
+          <w:rFonts w:ascii="Helvetica" w:eastAsia="Times New Roman" w:hAnsi="Helvetica" w:cs="Times New Roman"/>
+          <w:sz w:val="18"/>
+          <w:szCs w:val="18"/>
+        </w:rPr>
+        <w:t>Information can be access anywhere, meaning this can be done in the user’s preferred environment rather than in a medical facility.  </w:t>
       </w:r>
     </w:p>
     <w:p>
       <w:pPr>
         <w:numPr>
           <w:ilvl w:val="1"/>
-          <w:numId w:val="1"/>
+          <w:numId w:val="2"/>
+        </w:numPr>
+        <w:rPr>
+          <w:rFonts w:ascii="Helvetica" w:eastAsia="Times New Roman" w:hAnsi="Helvetica" w:cs="Times New Roman"/>
+          <w:sz w:val="18"/>
+          <w:szCs w:val="18"/>
+        </w:rPr>
+      </w:pPr>
+      <w:r>
+        <w:rPr>
+          <w:rFonts w:ascii="Helvetica" w:eastAsia="Times New Roman" w:hAnsi="Helvetica" w:cs="Times New Roman"/>
+          <w:sz w:val="18"/>
+          <w:szCs w:val="18"/>
+        </w:rPr>
+        <w:t>3. (Because of the two prior points) give agency to the user as they go through a health and healthcare experience that can make them feel destabilized and vulnerable.</w:t>
+      </w:r>
+      <w:r>
+        <w:rPr>
+          <w:rFonts w:ascii="Helvetica" w:eastAsia="Times New Roman" w:hAnsi="Helvetica" w:cs="Times New Roman"/>
+          <w:sz w:val="18"/>
+          <w:szCs w:val="18"/>
+        </w:rPr>
+        <w:tab/>
+      </w:r>
+    </w:p>
+    <w:p>
+      <w:pPr>
+        <w:numPr>
+          <w:ilvl w:val="0"/>
+          <w:numId w:val="3"/>
         </w:numPr>
         <w:rPr>
           <w:rFonts w:ascii="Helvetica" w:eastAsia="Times New Roman" w:hAnsi="Helvetica" w:cs="Times New Roman"/>
@@ -239,39 +1468,57 @@
           <w:bCs/>
           <w:sz w:val="18"/>
           <w:szCs w:val="18"/>
-        </w:rPr>
-        <w:t>&lt;How Does It Work?&gt;</w:t>
-      </w:r>
-    </w:p>
-    <w:p>
-      <w:pPr>
-        <w:numPr>
-          <w:ilvl w:val="2"/>
-          <w:numId w:val="1"/>
-        </w:numPr>
-        <w:rPr>
-          <w:rFonts w:ascii="Helvetica" w:eastAsia="Times New Roman" w:hAnsi="Helvetica" w:cs="Times New Roman"/>
-          <w:sz w:val="18"/>
-          <w:szCs w:val="18"/>
-        </w:rPr>
-      </w:pPr>
-      <w:r>
-        <w:rPr>
-          <w:rFonts w:ascii="Helvetica" w:eastAsia="Times New Roman" w:hAnsi="Helvetica" w:cs="Times New Roman"/>
-          <w:sz w:val="18"/>
-          <w:szCs w:val="18"/>
-        </w:rPr>
-        <w:t>The personal tech device centers the patient experience because of its immediate proximity to the user and the intimacy of the interface.</w:t>
-      </w:r>
-    </w:p>
-    <w:p>
-      <w:pPr>
-        <w:numPr>
-          <w:ilvl w:val="2"/>
-          <w:numId w:val="1"/>
-        </w:numPr>
-        <w:rPr>
-          <w:rFonts w:ascii="Helvetica" w:eastAsia="Times New Roman" w:hAnsi="Helvetica" w:cs="Times New Roman"/>
+          <w:u w:val="single"/>
+        </w:rPr>
+        <w:t>Why were we interested in an initial assessment?:</w:t>
+      </w:r>
+    </w:p>
+    <w:p>
+      <w:pPr>
+        <w:numPr>
+          <w:ilvl w:val="1"/>
+          <w:numId w:val="3"/>
+        </w:numPr>
+        <w:rPr>
+          <w:rFonts w:ascii="Helvetica" w:eastAsia="Times New Roman" w:hAnsi="Helvetica" w:cs="Times New Roman"/>
+          <w:sz w:val="18"/>
+          <w:szCs w:val="18"/>
+        </w:rPr>
+      </w:pPr>
+      <w:r>
+        <w:rPr>
+          <w:rFonts w:ascii="Helvetica" w:eastAsia="Times New Roman" w:hAnsi="Helvetica" w:cs="Times New Roman"/>
+          <w:sz w:val="18"/>
+          <w:szCs w:val="18"/>
+        </w:rPr>
+        <w:t>In a non-emergency situation, the patient has the ability to check in with themselves and evaluate how they feel in their body. This is the period of time where the patient considers their options: What could this even be? Do I get treated? Where should I go for care.</w:t>
+      </w:r>
+    </w:p>
+    <w:p>
+      <w:pPr>
+        <w:numPr>
+          <w:ilvl w:val="1"/>
+          <w:numId w:val="3"/>
+        </w:numPr>
+        <w:rPr>
+          <w:rFonts w:ascii="Helvetica" w:eastAsia="Times New Roman" w:hAnsi="Helvetica" w:cs="Times New Roman"/>
+          <w:sz w:val="18"/>
+          <w:szCs w:val="18"/>
+        </w:rPr>
+      </w:pPr>
+      <w:r>
+        <w:rPr>
+          <w:rFonts w:ascii="Helvetica" w:eastAsia="Times New Roman" w:hAnsi="Helvetica" w:cs="Times New Roman"/>
+          <w:sz w:val="18"/>
+          <w:szCs w:val="18"/>
+        </w:rPr>
+        <w:t>Between identifying being ill/injured and the diagnostic exam lies the moment where a patient moves to act and engages the healthcare system. This initial assessment does not to replace the diagnostic exam, but rather serves as a primer before the patient engages a healthcare provider directly. </w:t>
+      </w:r>
+    </w:p>
+    <w:p>
+      <w:pPr>
+        <w:rPr>
+          <w:rFonts w:ascii="Helvetica" w:hAnsi="Helvetica" w:cs="Times New Roman"/>
           <w:sz w:val="18"/>
           <w:szCs w:val="18"/>
         </w:rPr>
@@ -281,111 +1528,7 @@
       <w:pPr>
         <w:numPr>
           <w:ilvl w:val="0"/>
-          <w:numId w:val="1"/>
-        </w:numPr>
-        <w:rPr>
-          <w:rFonts w:ascii="Helvetica" w:eastAsia="Times New Roman" w:hAnsi="Helvetica" w:cs="Times New Roman"/>
-          <w:sz w:val="18"/>
-          <w:szCs w:val="18"/>
-        </w:rPr>
-      </w:pPr>
-    </w:p>
-    <w:p>
-      <w:pPr>
-        <w:numPr>
-          <w:ilvl w:val="0"/>
-          <w:numId w:val="1"/>
-        </w:numPr>
-        <w:rPr>
-          <w:rFonts w:ascii="Helvetica" w:eastAsia="Times New Roman" w:hAnsi="Helvetica" w:cs="Times New Roman"/>
-          <w:sz w:val="18"/>
-          <w:szCs w:val="18"/>
-        </w:rPr>
-      </w:pPr>
-    </w:p>
-    <w:p>
-      <w:pPr>
-        <w:numPr>
-          <w:ilvl w:val="0"/>
-          <w:numId w:val="1"/>
-        </w:numPr>
-        <w:rPr>
-          <w:rFonts w:ascii="Helvetica" w:eastAsia="Times New Roman" w:hAnsi="Helvetica" w:cs="Times New Roman"/>
-          <w:sz w:val="18"/>
-          <w:szCs w:val="18"/>
-        </w:rPr>
-      </w:pPr>
-    </w:p>
-    <w:p>
-      <w:pPr>
-        <w:numPr>
-          <w:ilvl w:val="0"/>
-          <w:numId w:val="1"/>
-        </w:numPr>
-        <w:rPr>
-          <w:rFonts w:ascii="Helvetica" w:eastAsia="Times New Roman" w:hAnsi="Helvetica" w:cs="Times New Roman"/>
-          <w:sz w:val="18"/>
-          <w:szCs w:val="18"/>
-        </w:rPr>
-      </w:pPr>
-    </w:p>
-    <w:p>
-      <w:pPr>
-        <w:numPr>
-          <w:ilvl w:val="0"/>
-          <w:numId w:val="1"/>
-        </w:numPr>
-        <w:rPr>
-          <w:rFonts w:ascii="Helvetica" w:eastAsia="Times New Roman" w:hAnsi="Helvetica" w:cs="Times New Roman"/>
-          <w:sz w:val="18"/>
-          <w:szCs w:val="18"/>
-        </w:rPr>
-      </w:pPr>
-    </w:p>
-    <w:p>
-      <w:pPr>
-        <w:numPr>
-          <w:ilvl w:val="0"/>
-          <w:numId w:val="1"/>
-        </w:numPr>
-        <w:rPr>
-          <w:rFonts w:ascii="Helvetica" w:eastAsia="Times New Roman" w:hAnsi="Helvetica" w:cs="Times New Roman"/>
-          <w:sz w:val="18"/>
-          <w:szCs w:val="18"/>
-        </w:rPr>
-      </w:pPr>
-    </w:p>
-    <w:p>
-      <w:pPr>
-        <w:numPr>
-          <w:ilvl w:val="0"/>
-          <w:numId w:val="1"/>
-        </w:numPr>
-        <w:rPr>
-          <w:rFonts w:ascii="Helvetica" w:eastAsia="Times New Roman" w:hAnsi="Helvetica" w:cs="Times New Roman"/>
-          <w:sz w:val="18"/>
-          <w:szCs w:val="18"/>
-        </w:rPr>
-      </w:pPr>
-    </w:p>
-    <w:p>
-      <w:pPr>
-        <w:numPr>
-          <w:ilvl w:val="0"/>
-          <w:numId w:val="1"/>
-        </w:numPr>
-        <w:rPr>
-          <w:rFonts w:ascii="Helvetica" w:eastAsia="Times New Roman" w:hAnsi="Helvetica" w:cs="Times New Roman"/>
-          <w:sz w:val="18"/>
-          <w:szCs w:val="18"/>
-        </w:rPr>
-      </w:pPr>
-    </w:p>
-    <w:p>
-      <w:pPr>
-        <w:numPr>
-          <w:ilvl w:val="0"/>
-          <w:numId w:val="1"/>
+          <w:numId w:val="4"/>
         </w:numPr>
         <w:rPr>
           <w:rFonts w:ascii="Helvetica" w:eastAsia="Times New Roman" w:hAnsi="Helvetica" w:cs="Times New Roman"/>
@@ -402,309 +1545,6 @@
           <w:szCs w:val="18"/>
           <w:u w:val="single"/>
         </w:rPr>
-        <w:t xml:space="preserve">Personal tech device </w:t>
-      </w:r>
-      <w:proofErr w:type="gramStart"/>
-      <w:r>
-        <w:rPr>
-          <w:rFonts w:ascii="Helvetica" w:eastAsia="Times New Roman" w:hAnsi="Helvetica" w:cs="Times New Roman"/>
-          <w:b/>
-          <w:bCs/>
-          <w:sz w:val="18"/>
-          <w:szCs w:val="18"/>
-          <w:u w:val="single"/>
-        </w:rPr>
-        <w:t>center</w:t>
-      </w:r>
-      <w:proofErr w:type="gramEnd"/>
-      <w:r>
-        <w:rPr>
-          <w:rFonts w:ascii="Helvetica" w:eastAsia="Times New Roman" w:hAnsi="Helvetica" w:cs="Times New Roman"/>
-          <w:b/>
-          <w:bCs/>
-          <w:sz w:val="18"/>
-          <w:szCs w:val="18"/>
-          <w:u w:val="single"/>
-        </w:rPr>
-        <w:t xml:space="preserve"> the patient experience because of its immediate proximity to the user and the intimacy of the interface.</w:t>
-      </w:r>
-    </w:p>
-    <w:p>
-      <w:pPr>
-        <w:rPr>
-          <w:rFonts w:ascii="Helvetica" w:hAnsi="Helvetica" w:cs="Times New Roman"/>
-          <w:sz w:val="18"/>
-          <w:szCs w:val="18"/>
-        </w:rPr>
-      </w:pPr>
-    </w:p>
-    <w:p>
-      <w:pPr>
-        <w:numPr>
-          <w:ilvl w:val="0"/>
-          <w:numId w:val="2"/>
-        </w:numPr>
-        <w:rPr>
-          <w:rFonts w:ascii="Helvetica" w:eastAsia="Times New Roman" w:hAnsi="Helvetica" w:cs="Times New Roman"/>
-          <w:sz w:val="18"/>
-          <w:szCs w:val="18"/>
-        </w:rPr>
-      </w:pPr>
-      <w:r>
-        <w:rPr>
-          <w:rFonts w:ascii="Helvetica" w:eastAsia="Times New Roman" w:hAnsi="Helvetica" w:cs="Times New Roman"/>
-          <w:b/>
-          <w:bCs/>
-          <w:sz w:val="18"/>
-          <w:szCs w:val="18"/>
-          <w:u w:val="single"/>
-        </w:rPr>
-        <w:t>Personal tech can: </w:t>
-      </w:r>
-    </w:p>
-    <w:p>
-      <w:pPr>
-        <w:numPr>
-          <w:ilvl w:val="1"/>
-          <w:numId w:val="2"/>
-        </w:numPr>
-        <w:rPr>
-          <w:rFonts w:ascii="Helvetica" w:eastAsia="Times New Roman" w:hAnsi="Helvetica" w:cs="Times New Roman"/>
-          <w:sz w:val="18"/>
-          <w:szCs w:val="18"/>
-        </w:rPr>
-      </w:pPr>
-      <w:r>
-        <w:rPr>
-          <w:rFonts w:ascii="Helvetica" w:eastAsia="Times New Roman" w:hAnsi="Helvetica" w:cs="Times New Roman"/>
-          <w:sz w:val="18"/>
-          <w:szCs w:val="18"/>
-        </w:rPr>
-        <w:t>1. More quickly address an urgent patient need because of its proximity to the user.</w:t>
-      </w:r>
-    </w:p>
-    <w:p>
-      <w:pPr>
-        <w:numPr>
-          <w:ilvl w:val="2"/>
-          <w:numId w:val="2"/>
-        </w:numPr>
-        <w:rPr>
-          <w:rFonts w:ascii="Helvetica" w:eastAsia="Times New Roman" w:hAnsi="Helvetica" w:cs="Times New Roman"/>
-          <w:sz w:val="18"/>
-          <w:szCs w:val="18"/>
-        </w:rPr>
-      </w:pPr>
-      <w:r>
-        <w:rPr>
-          <w:rFonts w:ascii="Helvetica" w:eastAsia="Times New Roman" w:hAnsi="Helvetica" w:cs="Times New Roman"/>
-          <w:sz w:val="18"/>
-          <w:szCs w:val="18"/>
-        </w:rPr>
-        <w:t>The patient is not traveling, not booking an appointment.</w:t>
-      </w:r>
-    </w:p>
-    <w:p>
-      <w:pPr>
-        <w:numPr>
-          <w:ilvl w:val="1"/>
-          <w:numId w:val="2"/>
-        </w:numPr>
-        <w:rPr>
-          <w:rFonts w:ascii="Helvetica" w:eastAsia="Times New Roman" w:hAnsi="Helvetica" w:cs="Times New Roman"/>
-          <w:sz w:val="18"/>
-          <w:szCs w:val="18"/>
-        </w:rPr>
-      </w:pPr>
-      <w:r>
-        <w:rPr>
-          <w:rFonts w:ascii="Helvetica" w:eastAsia="Times New Roman" w:hAnsi="Helvetica" w:cs="Times New Roman"/>
-          <w:sz w:val="18"/>
-          <w:szCs w:val="18"/>
-        </w:rPr>
-        <w:t>2. Break down access barriers by providing information through a familiar interface.</w:t>
-      </w:r>
-    </w:p>
-    <w:p>
-      <w:pPr>
-        <w:numPr>
-          <w:ilvl w:val="2"/>
-          <w:numId w:val="2"/>
-        </w:numPr>
-        <w:rPr>
-          <w:rFonts w:ascii="Helvetica" w:eastAsia="Times New Roman" w:hAnsi="Helvetica" w:cs="Times New Roman"/>
-          <w:sz w:val="18"/>
-          <w:szCs w:val="18"/>
-        </w:rPr>
-      </w:pPr>
-      <w:r>
-        <w:rPr>
-          <w:rFonts w:ascii="Helvetica" w:eastAsia="Times New Roman" w:hAnsi="Helvetica" w:cs="Times New Roman"/>
-          <w:sz w:val="18"/>
-          <w:szCs w:val="18"/>
-        </w:rPr>
-        <w:t>There is an overall ease of access and function as the user may use this personal tech on a daily basis.</w:t>
-      </w:r>
-    </w:p>
-    <w:p>
-      <w:pPr>
-        <w:numPr>
-          <w:ilvl w:val="2"/>
-          <w:numId w:val="2"/>
-        </w:numPr>
-        <w:rPr>
-          <w:rFonts w:ascii="Helvetica" w:eastAsia="Times New Roman" w:hAnsi="Helvetica" w:cs="Times New Roman"/>
-          <w:sz w:val="18"/>
-          <w:szCs w:val="18"/>
-        </w:rPr>
-      </w:pPr>
-      <w:r>
-        <w:rPr>
-          <w:rFonts w:ascii="Helvetica" w:eastAsia="Times New Roman" w:hAnsi="Helvetica" w:cs="Times New Roman"/>
-          <w:sz w:val="18"/>
-          <w:szCs w:val="18"/>
-        </w:rPr>
-        <w:t>Information can be access anywhere, meaning this can be done in the user’s preferred environment rather than in a medical facility.  </w:t>
-      </w:r>
-    </w:p>
-    <w:p>
-      <w:pPr>
-        <w:numPr>
-          <w:ilvl w:val="1"/>
-          <w:numId w:val="2"/>
-        </w:numPr>
-        <w:rPr>
-          <w:rFonts w:ascii="Helvetica" w:eastAsia="Times New Roman" w:hAnsi="Helvetica" w:cs="Times New Roman"/>
-          <w:sz w:val="18"/>
-          <w:szCs w:val="18"/>
-        </w:rPr>
-      </w:pPr>
-      <w:r>
-        <w:rPr>
-          <w:rFonts w:ascii="Helvetica" w:eastAsia="Times New Roman" w:hAnsi="Helvetica" w:cs="Times New Roman"/>
-          <w:sz w:val="18"/>
-          <w:szCs w:val="18"/>
-        </w:rPr>
-        <w:t>3. (Because of the two prior points) give agency to the user as they go through a health and healthcare experience that can make them feel destabilized and vulnerable.</w:t>
-      </w:r>
-      <w:r>
-        <w:rPr>
-          <w:rFonts w:ascii="Helvetica" w:eastAsia="Times New Roman" w:hAnsi="Helvetica" w:cs="Times New Roman"/>
-          <w:sz w:val="18"/>
-          <w:szCs w:val="18"/>
-        </w:rPr>
-        <w:tab/>
-      </w:r>
-    </w:p>
-    <w:p>
-      <w:pPr>
-        <w:numPr>
-          <w:ilvl w:val="0"/>
-          <w:numId w:val="3"/>
-        </w:numPr>
-        <w:rPr>
-          <w:rFonts w:ascii="Helvetica" w:eastAsia="Times New Roman" w:hAnsi="Helvetica" w:cs="Times New Roman"/>
-          <w:sz w:val="18"/>
-          <w:szCs w:val="18"/>
-        </w:rPr>
-      </w:pPr>
-      <w:r>
-        <w:rPr>
-          <w:rFonts w:ascii="Helvetica" w:eastAsia="Times New Roman" w:hAnsi="Helvetica" w:cs="Times New Roman"/>
-          <w:b/>
-          <w:bCs/>
-          <w:sz w:val="18"/>
-          <w:szCs w:val="18"/>
-          <w:u w:val="single"/>
-        </w:rPr>
-        <w:t xml:space="preserve">Why were we interested in an initial </w:t>
-      </w:r>
-      <w:proofErr w:type="gramStart"/>
-      <w:r>
-        <w:rPr>
-          <w:rFonts w:ascii="Helvetica" w:eastAsia="Times New Roman" w:hAnsi="Helvetica" w:cs="Times New Roman"/>
-          <w:b/>
-          <w:bCs/>
-          <w:sz w:val="18"/>
-          <w:szCs w:val="18"/>
-          <w:u w:val="single"/>
-        </w:rPr>
-        <w:t>assessment?:</w:t>
-      </w:r>
-      <w:proofErr w:type="gramEnd"/>
-    </w:p>
-    <w:p>
-      <w:pPr>
-        <w:numPr>
-          <w:ilvl w:val="1"/>
-          <w:numId w:val="3"/>
-        </w:numPr>
-        <w:rPr>
-          <w:rFonts w:ascii="Helvetica" w:eastAsia="Times New Roman" w:hAnsi="Helvetica" w:cs="Times New Roman"/>
-          <w:sz w:val="18"/>
-          <w:szCs w:val="18"/>
-        </w:rPr>
-      </w:pPr>
-      <w:r>
-        <w:rPr>
-          <w:rFonts w:ascii="Helvetica" w:eastAsia="Times New Roman" w:hAnsi="Helvetica" w:cs="Times New Roman"/>
-          <w:sz w:val="18"/>
-          <w:szCs w:val="18"/>
-        </w:rPr>
-        <w:t>In a non-emergency situation, the patient has the ability to check in with themselves and evaluate how they feel in their body. This is the period of time where the patient considers their options: What could this even be? Do I get treated? Where should I go for care.</w:t>
-      </w:r>
-    </w:p>
-    <w:p>
-      <w:pPr>
-        <w:numPr>
-          <w:ilvl w:val="1"/>
-          <w:numId w:val="3"/>
-        </w:numPr>
-        <w:rPr>
-          <w:rFonts w:ascii="Helvetica" w:eastAsia="Times New Roman" w:hAnsi="Helvetica" w:cs="Times New Roman"/>
-          <w:sz w:val="18"/>
-          <w:szCs w:val="18"/>
-        </w:rPr>
-      </w:pPr>
-      <w:r>
-        <w:rPr>
-          <w:rFonts w:ascii="Helvetica" w:eastAsia="Times New Roman" w:hAnsi="Helvetica" w:cs="Times New Roman"/>
-          <w:sz w:val="18"/>
-          <w:szCs w:val="18"/>
-        </w:rPr>
-        <w:t>Between identifying being ill/injured and the diagnostic exam lies the moment where a patient moves to act and engages the healthcare system. This initial assessment does not to replace the diagnostic exam, but rather serves as a primer before the patient engages a healthcare provider directly. </w:t>
-      </w:r>
-    </w:p>
-    <w:p>
-      <w:pPr>
-        <w:rPr>
-          <w:rFonts w:ascii="Helvetica" w:hAnsi="Helvetica" w:cs="Times New Roman"/>
-          <w:sz w:val="18"/>
-          <w:szCs w:val="18"/>
-        </w:rPr>
-      </w:pPr>
-    </w:p>
-    <w:p>
-      <w:pPr>
-        <w:numPr>
-          <w:ilvl w:val="0"/>
-          <w:numId w:val="4"/>
-        </w:numPr>
-        <w:rPr>
-          <w:rFonts w:ascii="Helvetica" w:eastAsia="Times New Roman" w:hAnsi="Helvetica" w:cs="Times New Roman"/>
-          <w:sz w:val="18"/>
-          <w:szCs w:val="18"/>
-        </w:rPr>
-      </w:pPr>
-      <w:r>
-        <w:rPr>
-          <w:rFonts w:ascii="Helvetica" w:eastAsia="Times New Roman" w:hAnsi="Helvetica" w:cs="Times New Roman"/>
-          <w:b/>
-          <w:bCs/>
-          <w:sz w:val="18"/>
-          <w:szCs w:val="18"/>
-          <w:u w:val="single"/>
-        </w:rPr>
         <w:t>Why an initial assessment on a personal device rather than in a medical device?</w:t>
       </w:r>
     </w:p>
@@ -768,7 +1608,6 @@
           <w:sz w:val="18"/>
           <w:szCs w:val="18"/>
         </w:rPr>
-        <w:lastRenderedPageBreak/>
         <w:t>Have you ever influenced a healthcare provider’s approach to your care through conversation? </w:t>
       </w:r>
     </w:p>
@@ -811,25 +1650,7 @@
           <w:sz w:val="18"/>
           <w:szCs w:val="18"/>
         </w:rPr>
-        <w:t xml:space="preserve">Have you ever Google </w:t>
-      </w:r>
-      <w:proofErr w:type="spellStart"/>
-      <w:r>
-        <w:rPr>
-          <w:rFonts w:ascii="Helvetica" w:eastAsia="Times New Roman" w:hAnsi="Helvetica" w:cs="Times New Roman"/>
-          <w:sz w:val="18"/>
-          <w:szCs w:val="18"/>
-        </w:rPr>
-        <w:t>Fu’d</w:t>
-      </w:r>
-      <w:proofErr w:type="spellEnd"/>
-      <w:r>
-        <w:rPr>
-          <w:rFonts w:ascii="Helvetica" w:eastAsia="Times New Roman" w:hAnsi="Helvetica" w:cs="Times New Roman"/>
-          <w:sz w:val="18"/>
-          <w:szCs w:val="18"/>
-        </w:rPr>
-        <w:t xml:space="preserve"> your way to better health? </w:t>
+        <w:t>Have you ever Google Fu’d your way to better health? </w:t>
       </w:r>
     </w:p>
     <w:p>
@@ -1456,16 +2277,14 @@
         </w:rPr>
         <w:t xml:space="preserve">More accurately value each answer to best match diagnoses individuals may be at risk for. Does swelling truly have a greater correspondence to </w:t>
       </w:r>
-      <w:proofErr w:type="spellStart"/>
-      <w:r>
-        <w:rPr>
-          <w:rFonts w:ascii="Helvetica" w:eastAsia="Times New Roman" w:hAnsi="Helvetica" w:cs="Times New Roman"/>
-          <w:sz w:val="18"/>
-          <w:szCs w:val="18"/>
-        </w:rPr>
-        <w:t>diangosis</w:t>
-      </w:r>
-      <w:proofErr w:type="spellEnd"/>
+      <w:r>
+        <w:rPr>
+          <w:rFonts w:ascii="Helvetica" w:eastAsia="Times New Roman" w:hAnsi="Helvetica" w:cs="Times New Roman"/>
+          <w:sz w:val="18"/>
+          <w:szCs w:val="18"/>
+        </w:rPr>
+        <w:t>diagnosis</w:t>
+      </w:r>
       <w:r>
         <w:rPr>
           <w:rFonts w:ascii="Helvetica" w:eastAsia="Times New Roman" w:hAnsi="Helvetica" w:cs="Times New Roman"/>
@@ -1559,13 +2378,10 @@
         </w:rPr>
       </w:pPr>
     </w:p>
-    <w:p>
-      <w:bookmarkStart w:id="0" w:name="_GoBack"/>
-      <w:bookmarkEnd w:id="0"/>
-    </w:p>
+    <w:p/>
     <w:sectPr>
       <w:pgSz w:w="12240" w:h="15840"/>
-      <w:pgMar w:top="1440" w:right="1440" w:bottom="1440" w:left="1440" w:header="720" w:footer="720" w:gutter="0"/>
+      <w:pgMar w:top="720" w:right="720" w:bottom="720" w:left="720" w:header="720" w:footer="720" w:gutter="0"/>
       <w:cols w:space="720"/>
       <w:docGrid w:linePitch="360"/>
     </w:sectPr>
@@ -1792,7 +2608,7 @@
         <w:sz w:val="20"/>
       </w:rPr>
     </w:lvl>
-    <w:lvl w:ilvl="4" w:tentative="1">
+    <w:lvl w:ilvl="4">
       <w:start w:val="1"/>
       <w:numFmt w:val="bullet"/>
       <w:lvlText w:val=""/>
@@ -1808,7 +2624,7 @@
         <w:sz w:val="20"/>
       </w:rPr>
     </w:lvl>
-    <w:lvl w:ilvl="5" w:tentative="1">
+    <w:lvl w:ilvl="5">
       <w:start w:val="1"/>
       <w:numFmt w:val="bullet"/>
       <w:lvlText w:val=""/>

</xml_diff>